<commit_message>
added some text and styling
</commit_message>
<xml_diff>
--- a/Project1/Analyse/Analyse.docx
+++ b/Project1/Analyse/Analyse.docx
@@ -190,12 +190,14 @@
           <w:lang w:val="en-GB"/>
         </w:rPr>
       </w:pPr>
+      <w:proofErr w:type="spellStart"/>
       <w:r>
         <w:rPr>
           <w:lang w:val="en-GB"/>
         </w:rPr>
         <w:t>Ervaring</w:t>
       </w:r>
+      <w:proofErr w:type="spellEnd"/>
       <w:r>
         <w:rPr>
           <w:lang w:val="en-GB"/>
@@ -1386,11 +1388,33 @@
           <w:lang w:val="en-GB"/>
         </w:rPr>
       </w:pPr>
+      <w:proofErr w:type="spellStart"/>
       <w:r>
         <w:rPr>
           <w:lang w:val="en-GB"/>
         </w:rPr>
-        <w:t xml:space="preserve">Mijn professionele </w:t>
+        <w:t>Mijn</w:t>
+      </w:r>
+      <w:proofErr w:type="spellEnd"/>
+      <w:r>
+        <w:rPr>
+          <w:lang w:val="en-GB"/>
+        </w:rPr>
+        <w:t xml:space="preserve"> </w:t>
+      </w:r>
+      <w:proofErr w:type="spellStart"/>
+      <w:r>
+        <w:rPr>
+          <w:lang w:val="en-GB"/>
+        </w:rPr>
+        <w:t>professionele</w:t>
+      </w:r>
+      <w:proofErr w:type="spellEnd"/>
+      <w:r>
+        <w:rPr>
+          <w:lang w:val="en-GB"/>
+        </w:rPr>
+        <w:t xml:space="preserve"> </w:t>
       </w:r>
       <w:r>
         <w:rPr>
@@ -1567,7 +1591,29 @@
         <w:rPr>
           <w:lang w:val="en-GB"/>
         </w:rPr>
-        <w:t>, SQL(ite)</w:t>
+        <w:t xml:space="preserve">, </w:t>
+      </w:r>
+      <w:proofErr w:type="gramStart"/>
+      <w:r>
+        <w:rPr>
+          <w:lang w:val="en-GB"/>
+        </w:rPr>
+        <w:t>SQL(</w:t>
+      </w:r>
+      <w:proofErr w:type="spellStart"/>
+      <w:proofErr w:type="gramEnd"/>
+      <w:r>
+        <w:rPr>
+          <w:lang w:val="en-GB"/>
+        </w:rPr>
+        <w:t>ite</w:t>
+      </w:r>
+      <w:proofErr w:type="spellEnd"/>
+      <w:r>
+        <w:rPr>
+          <w:lang w:val="en-GB"/>
+        </w:rPr>
+        <w:t>)</w:t>
       </w:r>
       <w:r>
         <w:rPr>
@@ -3188,10 +3234,92 @@
     </w:p>
     <w:p>
       <w:pPr>
+        <w:tabs>
+          <w:tab w:val="left" w:pos="6724"/>
+        </w:tabs>
+        <w:rPr>
+          <w:i/>
+          <w:iCs/>
+          <w:lang w:val="nl-NL"/>
+        </w:rPr>
+      </w:pPr>
+    </w:p>
+    <w:p>
+      <w:pPr>
         <w:pStyle w:val="Heading1"/>
       </w:pPr>
       <w:r>
         <w:lastRenderedPageBreak/>
+        <w:t xml:space="preserve">Tekst voor de </w:t>
+      </w:r>
+      <w:r>
+        <w:t>home</w:t>
+      </w:r>
+      <w:r>
+        <w:t>-pagina</w:t>
+      </w:r>
+    </w:p>
+    <w:p>
+      <w:pPr>
+        <w:pStyle w:val="Heading1"/>
+        <w:rPr>
+          <w:lang/>
+        </w:rPr>
+      </w:pPr>
+      <w:r>
+        <w:t>Welcome to my website!</w:t>
+      </w:r>
+    </w:p>
+    <w:p>
+      <w:r>
+        <w:pict w14:anchorId="00E326D4">
+          <v:rect id="_x0000_i1033" style="width:0;height:1.5pt" o:hralign="center" o:hrstd="t" o:hr="t" fillcolor="#a0a0a0" stroked="f"/>
+        </w:pict>
+      </w:r>
+    </w:p>
+    <w:p/>
+    <w:p>
+      <w:pPr>
+        <w:pStyle w:val="Heading3"/>
+        <w:pBdr>
+          <w:bottom w:val="single" w:sz="6" w:space="1" w:color="auto"/>
+        </w:pBdr>
+      </w:pPr>
+      <w:r>
+        <w:t>Hey! Mijn naam is Mito, ik ben 21 jaar en ik studeer programmeren bij Thomas More.</w:t>
+      </w:r>
+      <w:r>
+        <w:br/>
+      </w:r>
+      <w:r>
+        <w:br/>
+        <w:t>Ik studeerde voor Thomas More in De Lift Education in Diest. Hier kreeg ik een brede basis in programmeren, alsook in veel grafische programma's.</w:t>
+      </w:r>
+      <w:r>
+        <w:br/>
+      </w:r>
+      <w:r>
+        <w:br/>
+        <w:t xml:space="preserve">Ik ben geinteresseerd in verschillende gebieden binnen IT zoals full stack development, illustreren, 3D and grafisch ontwerp. Ik vind van mezelf dat ik goed ben in nieuwe dingen leren, en ik vind het altijd leuk om met nieuwe dingen te experimenteren. </w:t>
+      </w:r>
+    </w:p>
+    <w:p>
+      <w:pPr>
+        <w:tabs>
+          <w:tab w:val="left" w:pos="6724"/>
+        </w:tabs>
+        <w:rPr>
+          <w:i/>
+          <w:iCs/>
+          <w:lang w:val="nl-NL"/>
+        </w:rPr>
+      </w:pPr>
+    </w:p>
+    <w:p>
+      <w:pPr>
+        <w:pStyle w:val="Heading1"/>
+      </w:pPr>
+      <w:r>
         <w:t>Tekst voor de interesse-pagina</w:t>
       </w:r>
     </w:p>
@@ -3286,6 +3414,7 @@
         <w:pStyle w:val="Heading1"/>
       </w:pPr>
       <w:r>
+        <w:lastRenderedPageBreak/>
         <w:t>Anime en Japan</w:t>
       </w:r>
     </w:p>
@@ -3338,6 +3467,17 @@
     <w:p>
       <w:pPr>
         <w:pStyle w:val="Heading1"/>
+        <w:rPr>
+          <w:rFonts w:ascii="Times New Roman" w:eastAsia="Times New Roman" w:hAnsi="Times New Roman" w:cs="Times New Roman"/>
+          <w:color w:val="auto"/>
+          <w:kern w:val="0"/>
+          <w:sz w:val="24"/>
+          <w:szCs w:val="24"/>
+          <w:lang w:val="nl-NL"/>
+          <w14:ligatures w14:val="none"/>
+        </w:rPr>
+      </w:pPr>
+      <w:r>
         <w:rPr>
           <w:rFonts w:ascii="Times New Roman" w:eastAsia="Times New Roman" w:hAnsi="Times New Roman" w:cs="Times New Roman"/>
           <w:color w:val="auto"/>
@@ -3347,7 +3487,20 @@
           <w:lang/>
           <w14:ligatures w14:val="none"/>
         </w:rPr>
-      </w:pPr>
+        <w:t>Anime figuren verzamelen is voor mij een echte passie. Het is een hele leuke hobby omdat ik ze altijd mooi kan displayen in mijn kamer.</w:t>
+      </w:r>
+      <w:r>
+        <w:rPr>
+          <w:rFonts w:ascii="Times New Roman" w:eastAsia="Times New Roman" w:hAnsi="Times New Roman" w:cs="Times New Roman"/>
+          <w:color w:val="auto"/>
+          <w:kern w:val="0"/>
+          <w:sz w:val="24"/>
+          <w:szCs w:val="24"/>
+          <w:lang w:val="nl-NL"/>
+          <w14:ligatures w14:val="none"/>
+        </w:rPr>
+        <w:t xml:space="preserve"> </w:t>
+      </w:r>
       <w:r>
         <w:rPr>
           <w:rFonts w:ascii="Times New Roman" w:eastAsia="Times New Roman" w:hAnsi="Times New Roman" w:cs="Times New Roman"/>
@@ -3358,7 +3511,7 @@
           <w:lang/>
           <w14:ligatures w14:val="none"/>
         </w:rPr>
-        <w:t>Anime figuren verzamelen is voor mij een echte passie. Het is een hele leuke hobby omdat ik ze altijd mooi kan displayen in mijn kamer.</w:t>
+        <w:t xml:space="preserve">Meestal koop ik er die niet super duur zijn, maar sommige kunnen wel 200-300 euro waard zijn, omdat die vaak veel groter en gedetailleerder zijn. Mijn grootste droom is om in Japan naar de grote winkels te gaan waar ze echt gigantisch veel anime merchandise verkopen. Ik vind het heel leuk om kleine setjes te maken met verschillende thema's. Ik heb bevoorbeeld een paar figuurtjes in zwem-outfit, die ik in een soort strand-thema kan zetten met een beetje versiering er rond. </w:t>
       </w:r>
       <w:r>
         <w:rPr>
@@ -3370,7 +3523,7 @@
           <w:lang w:val="nl-NL"/>
           <w14:ligatures w14:val="none"/>
         </w:rPr>
-        <w:t xml:space="preserve"> </w:t>
+        <w:t>Dit zijn eigelijk ook de figuren d</w:t>
       </w:r>
       <w:r>
         <w:rPr>
@@ -3379,10 +3532,10 @@
           <w:kern w:val="0"/>
           <w:sz w:val="24"/>
           <w:szCs w:val="24"/>
-          <w:lang/>
+          <w:lang w:val="nl-NL"/>
           <w14:ligatures w14:val="none"/>
         </w:rPr>
-        <w:t xml:space="preserve">Meestal koop ik er die niet super duur zijn, maar sommige kunnen wel 200-300 euro waard zijn, omdat die vaak veel groter en gedetailleerder zijn. Mijn grootste droom is om in Japan naar de grote winkels te gaan waar ze echt gigantisch veel anime merchandise verkopen. Ik vind het heel leuk om kleine setjes te maken met verschillende thema's. Ik heb bevoorbeeld een paar figuurtjes in zwem-outfit, die ik in een soort strand-thema kan zetten met een beetje versiering er rond. </w:t>
+        <w:t>ie ik het liefste verzamel, omdat ze ook vrij goedkoop zijn, maar vaak ga ik enkel voor figuren van anime-series die ik op het moment heel interessant vind.</w:t>
       </w:r>
     </w:p>
     <w:p>
@@ -5094,8 +5247,8 @@
     <w:rsidRoot w:val="00E25A29"/>
     <w:rsid w:val="00076516"/>
     <w:rsid w:val="003629A2"/>
-    <w:rsid w:val="00607564"/>
     <w:rsid w:val="00847583"/>
+    <w:rsid w:val="00971988"/>
     <w:rsid w:val="00A97F10"/>
     <w:rsid w:val="00AA3747"/>
     <w:rsid w:val="00E25A29"/>

</xml_diff>